<commit_message>
adding control frog to training
</commit_message>
<xml_diff>
--- a/Cane toad resources.docx
+++ b/Cane toad resources.docx
@@ -8,8 +8,6 @@
           <w:lang w:val="en-AU"/>
         </w:rPr>
       </w:pPr>
-      <w:bookmarkStart w:id="0" w:name="_GoBack"/>
-      <w:bookmarkEnd w:id="0"/>
       <w:r>
         <w:rPr>
           <w:lang w:val="en-AU"/>
@@ -301,31 +299,7 @@
                 <w:rPr>
                   <w:rStyle w:val="Hyperlink"/>
                 </w:rPr>
-                <w:t>https://bie.ala.org.au/search?</w:t>
-              </w:r>
-              <w:r>
-                <w:rPr>
-                  <w:rStyle w:val="Hyperlink"/>
-                </w:rPr>
-                <w:t>q</w:t>
-              </w:r>
-              <w:r>
-                <w:rPr>
-                  <w:rStyle w:val="Hyperlink"/>
-                </w:rPr>
-                <w:t>=ca</w:t>
-              </w:r>
-              <w:r>
-                <w:rPr>
-                  <w:rStyle w:val="Hyperlink"/>
-                </w:rPr>
-                <w:t>n</w:t>
-              </w:r>
-              <w:r>
-                <w:rPr>
-                  <w:rStyle w:val="Hyperlink"/>
-                </w:rPr>
-                <w:t>e+toads</w:t>
+                <w:t>https://bie.ala.org.au/search?q=cane+toads</w:t>
               </w:r>
             </w:hyperlink>
           </w:p>
@@ -353,6 +327,12 @@
               </w:rPr>
               <w:t>17000</w:t>
             </w:r>
+            <w:r>
+              <w:rPr>
+                <w:lang w:val="en-AU"/>
+              </w:rPr>
+              <w:t xml:space="preserve"> (1000 images)</w:t>
+            </w:r>
           </w:p>
         </w:tc>
         <w:tc>
@@ -375,19 +355,7 @@
               <w:rPr>
                 <w:lang w:val="en-AU"/>
               </w:rPr>
-              <w:t xml:space="preserve"> (</w:t>
-            </w:r>
-            <w:r>
-              <w:rPr>
-                <w:lang w:val="en-AU"/>
-              </w:rPr>
-              <w:t>Some of skeletons, eggs</w:t>
-            </w:r>
-            <w:r>
-              <w:rPr>
-                <w:lang w:val="en-AU"/>
-              </w:rPr>
-              <w:t>)</w:t>
+              <w:t xml:space="preserve"> (Some of skeletons, eggs)</w:t>
             </w:r>
           </w:p>
         </w:tc>
@@ -672,19 +640,7 @@
                 <w:rPr>
                   <w:rStyle w:val="Hyperlink"/>
                 </w:rPr>
-                <w:t>http://www.frogwatch.org.au/index.cfm?action=cms.page&amp;p=460&amp;se</w:t>
-              </w:r>
-              <w:r>
-                <w:rPr>
-                  <w:rStyle w:val="Hyperlink"/>
-                </w:rPr>
-                <w:t>c</w:t>
-              </w:r>
-              <w:r>
-                <w:rPr>
-                  <w:rStyle w:val="Hyperlink"/>
-                </w:rPr>
-                <w:t>tion=1</w:t>
+                <w:t>http://www.frogwatch.org.au/index.cfm?action=cms.page&amp;p=460&amp;section=1</w:t>
               </w:r>
             </w:hyperlink>
           </w:p>
@@ -1162,6 +1118,7 @@
               <w:rPr>
                 <w:lang w:val="en-AU"/>
               </w:rPr>
+              <w:lastRenderedPageBreak/>
               <w:t>Running</w:t>
             </w:r>
           </w:p>

</xml_diff>